<commit_message>
Changed footnote style in reference.docx
</commit_message>
<xml_diff>
--- a/reference.docx
+++ b/reference.docx
@@ -41,12 +41,16 @@
         <w:pStyle w:val="FirstParagraph"/>
       </w:pPr>
       <w:r>
-        <w:t>This is the first paragraph of normal text. This paragraph continues for some while so you get to see h</w:t>
-      </w:r>
-      <w:bookmarkStart w:id="1" w:name="_GoBack"/>
-      <w:bookmarkEnd w:id="1"/>
-      <w:r>
-        <w:t>ow it continues on to the second line.</w:t>
+        <w:t>This is the first paragraph of normal text.</w:t>
+      </w:r>
+      <w:r>
+        <w:rPr>
+          <w:rStyle w:val="Alaviitteenviite"/>
+        </w:rPr>
+        <w:footnoteReference w:id="1"/>
+      </w:r>
+      <w:r>
+        <w:t xml:space="preserve"> This paragraph continues for some while so you get to see how it continues on to the second line.</w:t>
       </w:r>
     </w:p>
     <w:p>
@@ -72,10 +76,7 @@
         <w:pStyle w:val="FirstParagraph"/>
       </w:pPr>
       <w:r>
-        <w:t>Here is some mor</w:t>
-      </w:r>
-      <w:r>
-        <w:t>e normal text. It continues for a while to show how the lines continue. The following is a bullet point list:</w:t>
+        <w:t>Here is some more normal text. It continues for a while to show how the lines continue. The following is a bullet point list:</w:t>
       </w:r>
     </w:p>
     <w:p>
@@ -131,10 +132,7 @@
         </w:numPr>
       </w:pPr>
       <w:r>
-        <w:t>If yo</w:t>
-      </w:r>
-      <w:r>
-        <w:t>u want more space, you need to add spaces to the original formatting.</w:t>
+        <w:t>If you want more space, you need to add spaces to the original formatting.</w:t>
       </w:r>
     </w:p>
     <w:p>
@@ -170,10 +168,7 @@
       <w:bookmarkStart w:id="4" w:name="level-3-header-1"/>
       <w:bookmarkEnd w:id="4"/>
       <w:r>
-        <w:t>Level 3</w:t>
-      </w:r>
-      <w:r>
-        <w:t xml:space="preserve"> Header 1</w:t>
+        <w:t>Level 3 Header 1</w:t>
       </w:r>
     </w:p>
     <w:p>
@@ -239,6 +234,7 @@
       <w:bookmarkStart w:id="5" w:name="references"/>
       <w:bookmarkEnd w:id="5"/>
       <w:r>
+        <w:lastRenderedPageBreak/>
         <w:t>References</w:t>
       </w:r>
     </w:p>
@@ -255,11 +251,7 @@
         <w:pStyle w:val="Leipteksti"/>
       </w:pPr>
       <w:r>
-        <w:lastRenderedPageBreak/>
-        <w:t>Somebody very important. 20</w:t>
-      </w:r>
-      <w:r>
-        <w:t>00. The importance of remembering that references have their own style. The publication of very important guidelines.</w:t>
+        <w:t>Somebody very important. 2000. The importance of remembering that references have their own style. The publication of very important guidelines.</w:t>
       </w:r>
     </w:p>
     <w:sectPr>
@@ -309,6 +301,30 @@
     <w:p>
       <w:r>
         <w:continuationSeparator/>
+      </w:r>
+    </w:p>
+  </w:footnote>
+  <w:footnote w:id="1">
+    <w:p>
+      <w:pPr>
+        <w:pStyle w:val="Alaviitteenteksti"/>
+        <w:rPr>
+          <w:lang w:val="fi-FI"/>
+        </w:rPr>
+      </w:pPr>
+      <w:r>
+        <w:rPr>
+          <w:rStyle w:val="Alaviitteenviite"/>
+        </w:rPr>
+        <w:footnoteRef/>
+      </w:r>
+      <w:r>
+        <w:t xml:space="preserve"> This is a fo</w:t>
+      </w:r>
+      <w:bookmarkStart w:id="1" w:name="_GoBack"/>
+      <w:bookmarkEnd w:id="1"/>
+      <w:r>
+        <w:t>otnote.</w:t>
       </w:r>
     </w:p>
   </w:footnote>
@@ -511,7 +527,7 @@
   <w:abstractNum w:abstractNumId="2">
     <w:nsid w:val="FFFFFF7C"/>
     <w:multiLevelType w:val="singleLevel"/>
-    <w:tmpl w:val="6E8427DC"/>
+    <w:tmpl w:val="344A80B8"/>
     <w:lvl w:ilvl="0">
       <w:start w:val="1"/>
       <w:numFmt w:val="decimal"/>
@@ -528,7 +544,7 @@
   <w:abstractNum w:abstractNumId="3">
     <w:nsid w:val="FFFFFF7D"/>
     <w:multiLevelType w:val="singleLevel"/>
-    <w:tmpl w:val="EF5E9848"/>
+    <w:tmpl w:val="488C98EC"/>
     <w:lvl w:ilvl="0">
       <w:start w:val="1"/>
       <w:numFmt w:val="decimal"/>
@@ -545,7 +561,7 @@
   <w:abstractNum w:abstractNumId="4">
     <w:nsid w:val="FFFFFF7E"/>
     <w:multiLevelType w:val="singleLevel"/>
-    <w:tmpl w:val="137C0342"/>
+    <w:tmpl w:val="5F968D4C"/>
     <w:lvl w:ilvl="0">
       <w:start w:val="1"/>
       <w:numFmt w:val="decimal"/>
@@ -562,7 +578,7 @@
   <w:abstractNum w:abstractNumId="5">
     <w:nsid w:val="FFFFFF7F"/>
     <w:multiLevelType w:val="singleLevel"/>
-    <w:tmpl w:val="073C04D6"/>
+    <w:tmpl w:val="78F6F71A"/>
     <w:lvl w:ilvl="0">
       <w:start w:val="1"/>
       <w:numFmt w:val="decimal"/>
@@ -579,7 +595,7 @@
   <w:abstractNum w:abstractNumId="6">
     <w:nsid w:val="FFFFFF80"/>
     <w:multiLevelType w:val="singleLevel"/>
-    <w:tmpl w:val="9A6A3F8C"/>
+    <w:tmpl w:val="3EBE5AFE"/>
     <w:lvl w:ilvl="0">
       <w:start w:val="1"/>
       <w:numFmt w:val="bullet"/>
@@ -599,7 +615,7 @@
   <w:abstractNum w:abstractNumId="7">
     <w:nsid w:val="FFFFFF81"/>
     <w:multiLevelType w:val="singleLevel"/>
-    <w:tmpl w:val="6E9E4040"/>
+    <w:tmpl w:val="AF3E5722"/>
     <w:lvl w:ilvl="0">
       <w:start w:val="1"/>
       <w:numFmt w:val="bullet"/>
@@ -619,7 +635,7 @@
   <w:abstractNum w:abstractNumId="8">
     <w:nsid w:val="FFFFFF82"/>
     <w:multiLevelType w:val="singleLevel"/>
-    <w:tmpl w:val="3B569AB6"/>
+    <w:tmpl w:val="7CA8CAE2"/>
     <w:lvl w:ilvl="0">
       <w:start w:val="1"/>
       <w:numFmt w:val="bullet"/>
@@ -639,7 +655,7 @@
   <w:abstractNum w:abstractNumId="9">
     <w:nsid w:val="FFFFFF83"/>
     <w:multiLevelType w:val="singleLevel"/>
-    <w:tmpl w:val="9C32AE9C"/>
+    <w:tmpl w:val="46AE0022"/>
     <w:lvl w:ilvl="0">
       <w:start w:val="1"/>
       <w:numFmt w:val="bullet"/>
@@ -659,7 +675,7 @@
   <w:abstractNum w:abstractNumId="10">
     <w:nsid w:val="FFFFFF88"/>
     <w:multiLevelType w:val="singleLevel"/>
-    <w:tmpl w:val="D946110A"/>
+    <w:tmpl w:val="5DA4F736"/>
     <w:lvl w:ilvl="0">
       <w:start w:val="1"/>
       <w:numFmt w:val="decimal"/>
@@ -676,7 +692,7 @@
   <w:abstractNum w:abstractNumId="11">
     <w:nsid w:val="FFFFFF89"/>
     <w:multiLevelType w:val="singleLevel"/>
-    <w:tmpl w:val="7C00A9DE"/>
+    <w:tmpl w:val="E598A026"/>
     <w:lvl w:ilvl="0">
       <w:start w:val="1"/>
       <w:numFmt w:val="bullet"/>
@@ -1219,6 +1235,10 @@
     <w:name w:val="Bibliography"/>
     <w:basedOn w:val="Normaali"/>
     <w:qFormat/>
+    <w:rsid w:val="00254322"/>
+    <w:rPr>
+      <w:rFonts w:ascii="Book Antiqua" w:hAnsi="Book Antiqua"/>
+    </w:rPr>
   </w:style>
   <w:style w:type="paragraph" w:styleId="Lohkoteksti">
     <w:name w:val="Block Text"/>
@@ -1245,6 +1265,14 @@
     <w:uiPriority w:val="9"/>
     <w:unhideWhenUsed/>
     <w:qFormat/>
+    <w:rsid w:val="00137F49"/>
+    <w:pPr>
+      <w:spacing w:after="120"/>
+    </w:pPr>
+    <w:rPr>
+      <w:rFonts w:ascii="Book Antiqua" w:hAnsi="Book Antiqua"/>
+      <w:sz w:val="20"/>
+    </w:rPr>
   </w:style>
   <w:style w:type="paragraph" w:customStyle="1" w:styleId="DefinitionTerm">
     <w:name w:val="Definition Term"/>
@@ -1919,6 +1947,10 @@
     <w:name w:val="Bibliography"/>
     <w:basedOn w:val="Normaali"/>
     <w:qFormat/>
+    <w:rsid w:val="00254322"/>
+    <w:rPr>
+      <w:rFonts w:ascii="Book Antiqua" w:hAnsi="Book Antiqua"/>
+    </w:rPr>
   </w:style>
   <w:style w:type="paragraph" w:styleId="Lohkoteksti">
     <w:name w:val="Block Text"/>
@@ -1945,6 +1977,14 @@
     <w:uiPriority w:val="9"/>
     <w:unhideWhenUsed/>
     <w:qFormat/>
+    <w:rsid w:val="00137F49"/>
+    <w:pPr>
+      <w:spacing w:after="120"/>
+    </w:pPr>
+    <w:rPr>
+      <w:rFonts w:ascii="Book Antiqua" w:hAnsi="Book Antiqua"/>
+      <w:sz w:val="20"/>
+    </w:rPr>
   </w:style>
   <w:style w:type="paragraph" w:customStyle="1" w:styleId="DefinitionTerm">
     <w:name w:val="Definition Term"/>
@@ -2667,4 +2707,16 @@
   </a:objectDefaults>
   <a:extraClrSchemeLst/>
 </a:theme>
+</file>
+
+<file path=customXml/item1.xml><?xml version="1.0" encoding="utf-8"?>
+<b:Sources xmlns:b="http://schemas.openxmlformats.org/officeDocument/2006/bibliography" xmlns="http://schemas.openxmlformats.org/officeDocument/2006/bibliography" SelectedStyle="\APASixthEditionOfficeOnline.xsl" StyleName="APA Sixth Edition"/>
+</file>
+
+<file path=customXml/itemProps1.xml><?xml version="1.0" encoding="utf-8"?>
+<ds:datastoreItem xmlns:ds="http://schemas.openxmlformats.org/officeDocument/2006/customXml" ds:itemID="{4850D318-C7CE-48F3-91CD-1FA27688087C}">
+  <ds:schemaRefs>
+    <ds:schemaRef ds:uri="http://schemas.openxmlformats.org/officeDocument/2006/bibliography"/>
+  </ds:schemaRefs>
+</ds:datastoreItem>
 </file>
</xml_diff>

<commit_message>
Update caption and quote styles in reference.docx
</commit_message>
<xml_diff>
--- a/reference.docx
+++ b/reference.docx
@@ -65,8 +65,8 @@
       <w:pPr>
         <w:pStyle w:val="Otsikko1"/>
       </w:pPr>
-      <w:bookmarkStart w:id="2" w:name="level-1-header-2"/>
-      <w:bookmarkEnd w:id="2"/>
+      <w:bookmarkStart w:id="1" w:name="level-1-header-2"/>
+      <w:bookmarkEnd w:id="1"/>
       <w:r>
         <w:t>Level 1 Header 2</w:t>
       </w:r>
@@ -139,26 +139,31 @@
       <w:pPr>
         <w:pStyle w:val="Otsikko2"/>
       </w:pPr>
-      <w:bookmarkStart w:id="3" w:name="level-2-header-1"/>
+      <w:bookmarkStart w:id="2" w:name="level-2-header-1"/>
+      <w:bookmarkEnd w:id="2"/>
+      <w:r>
+        <w:t>LEVEL 2 HEADER 1</w:t>
+      </w:r>
+    </w:p>
+    <w:p>
+      <w:pPr>
+        <w:pStyle w:val="FirstParagraph"/>
+      </w:pPr>
+      <w:r>
+        <w:t>The following is a quote:</w:t>
+      </w:r>
+    </w:p>
+    <w:p>
+      <w:pPr>
+        <w:pStyle w:val="Lohkoteksti"/>
+      </w:pPr>
+      <w:r>
+        <w:t>I’m quoting someb</w:t>
+      </w:r>
+      <w:bookmarkStart w:id="3" w:name="_GoBack"/>
       <w:bookmarkEnd w:id="3"/>
       <w:r>
-        <w:t>LEVEL 2 HEADER 1</w:t>
-      </w:r>
-    </w:p>
-    <w:p>
-      <w:pPr>
-        <w:pStyle w:val="FirstParagraph"/>
-      </w:pPr>
-      <w:r>
-        <w:t>The following is a quote:</w:t>
-      </w:r>
-    </w:p>
-    <w:p>
-      <w:pPr>
-        <w:pStyle w:val="Lohkoteksti"/>
-      </w:pPr>
-      <w:r>
-        <w:t>I’m quoting somebody very important here. You know this is a quote, because it is in a block quote (Somebody very important 2000, 1–2).</w:t>
+        <w:t>ody very important here. You know this is a quote, because it is in a block quote (Somebody very important 2000, 1–2).</w:t>
       </w:r>
     </w:p>
     <w:p>
@@ -319,12 +324,7 @@
         <w:footnoteRef/>
       </w:r>
       <w:r>
-        <w:t xml:space="preserve"> This is a fo</w:t>
-      </w:r>
-      <w:bookmarkStart w:id="1" w:name="_GoBack"/>
-      <w:bookmarkEnd w:id="1"/>
-      <w:r>
-        <w:t>otnote.</w:t>
+        <w:t xml:space="preserve"> This is a footnote.</w:t>
       </w:r>
     </w:p>
   </w:footnote>
@@ -527,7 +527,7 @@
   <w:abstractNum w:abstractNumId="2">
     <w:nsid w:val="FFFFFF7C"/>
     <w:multiLevelType w:val="singleLevel"/>
-    <w:tmpl w:val="344A80B8"/>
+    <w:tmpl w:val="99003BB2"/>
     <w:lvl w:ilvl="0">
       <w:start w:val="1"/>
       <w:numFmt w:val="decimal"/>
@@ -544,7 +544,7 @@
   <w:abstractNum w:abstractNumId="3">
     <w:nsid w:val="FFFFFF7D"/>
     <w:multiLevelType w:val="singleLevel"/>
-    <w:tmpl w:val="488C98EC"/>
+    <w:tmpl w:val="C3982026"/>
     <w:lvl w:ilvl="0">
       <w:start w:val="1"/>
       <w:numFmt w:val="decimal"/>
@@ -561,7 +561,7 @@
   <w:abstractNum w:abstractNumId="4">
     <w:nsid w:val="FFFFFF7E"/>
     <w:multiLevelType w:val="singleLevel"/>
-    <w:tmpl w:val="5F968D4C"/>
+    <w:tmpl w:val="5F7EEEE2"/>
     <w:lvl w:ilvl="0">
       <w:start w:val="1"/>
       <w:numFmt w:val="decimal"/>
@@ -578,7 +578,7 @@
   <w:abstractNum w:abstractNumId="5">
     <w:nsid w:val="FFFFFF7F"/>
     <w:multiLevelType w:val="singleLevel"/>
-    <w:tmpl w:val="78F6F71A"/>
+    <w:tmpl w:val="5B809F8C"/>
     <w:lvl w:ilvl="0">
       <w:start w:val="1"/>
       <w:numFmt w:val="decimal"/>
@@ -595,7 +595,7 @@
   <w:abstractNum w:abstractNumId="6">
     <w:nsid w:val="FFFFFF80"/>
     <w:multiLevelType w:val="singleLevel"/>
-    <w:tmpl w:val="3EBE5AFE"/>
+    <w:tmpl w:val="FB208DFC"/>
     <w:lvl w:ilvl="0">
       <w:start w:val="1"/>
       <w:numFmt w:val="bullet"/>
@@ -615,7 +615,7 @@
   <w:abstractNum w:abstractNumId="7">
     <w:nsid w:val="FFFFFF81"/>
     <w:multiLevelType w:val="singleLevel"/>
-    <w:tmpl w:val="AF3E5722"/>
+    <w:tmpl w:val="2E804CC0"/>
     <w:lvl w:ilvl="0">
       <w:start w:val="1"/>
       <w:numFmt w:val="bullet"/>
@@ -635,7 +635,7 @@
   <w:abstractNum w:abstractNumId="8">
     <w:nsid w:val="FFFFFF82"/>
     <w:multiLevelType w:val="singleLevel"/>
-    <w:tmpl w:val="7CA8CAE2"/>
+    <w:tmpl w:val="3BA6A262"/>
     <w:lvl w:ilvl="0">
       <w:start w:val="1"/>
       <w:numFmt w:val="bullet"/>
@@ -655,7 +655,7 @@
   <w:abstractNum w:abstractNumId="9">
     <w:nsid w:val="FFFFFF83"/>
     <w:multiLevelType w:val="singleLevel"/>
-    <w:tmpl w:val="46AE0022"/>
+    <w:tmpl w:val="661CB9F4"/>
     <w:lvl w:ilvl="0">
       <w:start w:val="1"/>
       <w:numFmt w:val="bullet"/>
@@ -675,7 +675,7 @@
   <w:abstractNum w:abstractNumId="10">
     <w:nsid w:val="FFFFFF88"/>
     <w:multiLevelType w:val="singleLevel"/>
-    <w:tmpl w:val="5DA4F736"/>
+    <w:tmpl w:val="79088A04"/>
     <w:lvl w:ilvl="0">
       <w:start w:val="1"/>
       <w:numFmt w:val="decimal"/>
@@ -692,7 +692,7 @@
   <w:abstractNum w:abstractNumId="11">
     <w:nsid w:val="FFFFFF89"/>
     <w:multiLevelType w:val="singleLevel"/>
-    <w:tmpl w:val="E598A026"/>
+    <w:tmpl w:val="CCA8DE9A"/>
     <w:lvl w:ilvl="0">
       <w:start w:val="1"/>
       <w:numFmt w:val="bullet"/>
@@ -1247,13 +1247,13 @@
     <w:uiPriority w:val="9"/>
     <w:unhideWhenUsed/>
     <w:qFormat/>
-    <w:rsid w:val="00D2162C"/>
+    <w:rsid w:val="009410C7"/>
     <w:pPr>
       <w:spacing w:before="240" w:after="240"/>
       <w:ind w:left="1134" w:right="1134" w:firstLine="0"/>
     </w:pPr>
     <w:rPr>
-      <w:rFonts w:asciiTheme="majorHAnsi" w:eastAsiaTheme="majorEastAsia" w:hAnsiTheme="majorHAnsi" w:cstheme="majorBidi"/>
+      <w:rFonts w:eastAsiaTheme="majorEastAsia" w:cstheme="majorBidi"/>
       <w:bCs/>
       <w:sz w:val="20"/>
       <w:szCs w:val="20"/>
@@ -1305,13 +1305,23 @@
   <w:style w:type="paragraph" w:customStyle="1" w:styleId="TableCaption">
     <w:name w:val="Table Caption"/>
     <w:basedOn w:val="Kuvanotsikko"/>
+    <w:rsid w:val="00892734"/>
     <w:pPr>
       <w:keepNext/>
     </w:pPr>
+    <w:rPr>
+      <w:rFonts w:ascii="Book Antiqua" w:hAnsi="Book Antiqua"/>
+      <w:sz w:val="20"/>
+    </w:rPr>
   </w:style>
   <w:style w:type="paragraph" w:customStyle="1" w:styleId="ImageCaption">
     <w:name w:val="Image Caption"/>
     <w:basedOn w:val="Kuvanotsikko"/>
+    <w:rsid w:val="00892734"/>
+    <w:rPr>
+      <w:rFonts w:ascii="Book Antiqua" w:hAnsi="Book Antiqua"/>
+      <w:sz w:val="20"/>
+    </w:rPr>
   </w:style>
   <w:style w:type="paragraph" w:customStyle="1" w:styleId="Figure">
     <w:name w:val="Figure"/>
@@ -1959,13 +1969,13 @@
     <w:uiPriority w:val="9"/>
     <w:unhideWhenUsed/>
     <w:qFormat/>
-    <w:rsid w:val="00D2162C"/>
+    <w:rsid w:val="009410C7"/>
     <w:pPr>
       <w:spacing w:before="240" w:after="240"/>
       <w:ind w:left="1134" w:right="1134" w:firstLine="0"/>
     </w:pPr>
     <w:rPr>
-      <w:rFonts w:asciiTheme="majorHAnsi" w:eastAsiaTheme="majorEastAsia" w:hAnsiTheme="majorHAnsi" w:cstheme="majorBidi"/>
+      <w:rFonts w:eastAsiaTheme="majorEastAsia" w:cstheme="majorBidi"/>
       <w:bCs/>
       <w:sz w:val="20"/>
       <w:szCs w:val="20"/>
@@ -2017,13 +2027,23 @@
   <w:style w:type="paragraph" w:customStyle="1" w:styleId="TableCaption">
     <w:name w:val="Table Caption"/>
     <w:basedOn w:val="Kuvanotsikko"/>
+    <w:rsid w:val="00892734"/>
     <w:pPr>
       <w:keepNext/>
     </w:pPr>
+    <w:rPr>
+      <w:rFonts w:ascii="Book Antiqua" w:hAnsi="Book Antiqua"/>
+      <w:sz w:val="20"/>
+    </w:rPr>
   </w:style>
   <w:style w:type="paragraph" w:customStyle="1" w:styleId="ImageCaption">
     <w:name w:val="Image Caption"/>
     <w:basedOn w:val="Kuvanotsikko"/>
+    <w:rsid w:val="00892734"/>
+    <w:rPr>
+      <w:rFonts w:ascii="Book Antiqua" w:hAnsi="Book Antiqua"/>
+      <w:sz w:val="20"/>
+    </w:rPr>
   </w:style>
   <w:style w:type="paragraph" w:customStyle="1" w:styleId="Figure">
     <w:name w:val="Figure"/>
@@ -2714,7 +2734,7 @@
 </file>
 
 <file path=customXml/itemProps1.xml><?xml version="1.0" encoding="utf-8"?>
-<ds:datastoreItem xmlns:ds="http://schemas.openxmlformats.org/officeDocument/2006/customXml" ds:itemID="{4850D318-C7CE-48F3-91CD-1FA27688087C}">
+<ds:datastoreItem xmlns:ds="http://schemas.openxmlformats.org/officeDocument/2006/customXml" ds:itemID="{C34EA51E-D88D-4D42-946E-060566D090DF}">
   <ds:schemaRefs>
     <ds:schemaRef ds:uri="http://schemas.openxmlformats.org/officeDocument/2006/bibliography"/>
   </ds:schemaRefs>

</xml_diff>